<commit_message>
add roles to handout
</commit_message>
<xml_diff>
--- a/FinalsHandout.docx
+++ b/FinalsHandout.docx
@@ -28,13 +28,13 @@
           <w:noProof/>
         </w:rPr>
         <w:drawing>
-          <wp:anchor distT="0" distB="0" distL="114300" distR="114300" simplePos="0" relativeHeight="251659264" behindDoc="0" locked="0" layoutInCell="1" allowOverlap="1" wp14:anchorId="27196CA8" wp14:editId="65AB9EFC">
+          <wp:anchor distT="0" distB="0" distL="114300" distR="114300" simplePos="0" relativeHeight="251659264" behindDoc="0" locked="0" layoutInCell="1" allowOverlap="1" wp14:anchorId="27196CA8" wp14:editId="37F425E7">
             <wp:simplePos x="0" y="0"/>
             <wp:positionH relativeFrom="margin">
-              <wp:posOffset>3583940</wp:posOffset>
+              <wp:posOffset>4009390</wp:posOffset>
             </wp:positionH>
             <wp:positionV relativeFrom="paragraph">
-              <wp:posOffset>36830</wp:posOffset>
+              <wp:posOffset>5080</wp:posOffset>
             </wp:positionV>
             <wp:extent cx="1891030" cy="1791165"/>
             <wp:effectExtent l="0" t="0" r="0" b="0"/>
@@ -107,83 +107,114 @@
       </w:hyperlink>
       <w:r>
         <w:rPr>
+          <w:rStyle w:val="Hyperlink"/>
+          <w:lang w:val="en-US"/>
+        </w:rPr>
+        <w:t xml:space="preserve"> </w:t>
+      </w:r>
+      <w:r>
+        <w:rPr>
+          <w:rStyle w:val="Hyperlink"/>
           <w:lang w:val="en-US"/>
         </w:rPr>
         <w:br/>
+      </w:r>
+      <w:r>
+        <w:rPr>
+          <w:lang w:val="en-US"/>
+        </w:rPr>
+        <w:t>(</w:t>
+      </w:r>
+      <w:r>
+        <w:rPr>
+          <w:lang w:val="en-US"/>
+        </w:rPr>
+        <w:t xml:space="preserve">Android Backend, </w:t>
+      </w:r>
+      <w:r>
+        <w:rPr>
+          <w:lang w:val="en-US"/>
+        </w:rPr>
+        <w:t>Scrum Mast</w:t>
+      </w:r>
+      <w:r>
+        <w:rPr>
+          <w:lang w:val="en-US"/>
+        </w:rPr>
+        <w:t>er, Project</w:t>
+      </w:r>
+      <w:r>
+        <w:rPr>
+          <w:lang w:val="en-US"/>
+        </w:rPr>
+        <w:t xml:space="preserve"> &amp; </w:t>
+      </w:r>
+      <w:r>
+        <w:rPr>
+          <w:lang w:val="en-US"/>
+        </w:rPr>
+        <w:t>Deployment Manager)</w:t>
+      </w:r>
+    </w:p>
+    <w:p>
+      <w:r>
+        <w:rPr>
+          <w:lang w:val="en-US"/>
+        </w:rPr>
+        <w:br/>
+      </w:r>
+      <w:r>
         <w:t xml:space="preserve">Rico </w:t>
       </w:r>
       <w:proofErr w:type="spellStart"/>
       <w:r>
-        <w:rPr>
-          <w:lang w:val="en-US"/>
-        </w:rPr>
         <w:t>Rauschkolb</w:t>
       </w:r>
       <w:proofErr w:type="spellEnd"/>
       <w:r>
-        <w:rPr>
-          <w:lang w:val="en-US"/>
-        </w:rPr>
         <w:t xml:space="preserve">: </w:t>
       </w:r>
       <w:hyperlink r:id="rId8" w:history="1">
         <w:r>
           <w:rPr>
             <w:rStyle w:val="Hyperlink"/>
-            <w:lang w:val="en-US"/>
           </w:rPr>
           <w:t>r.rauschkolb@web.de</w:t>
         </w:r>
       </w:hyperlink>
       <w:r>
         <w:rPr>
-          <w:lang w:val="en-US"/>
+          <w:rStyle w:val="Hyperlink"/>
         </w:rPr>
         <w:br/>
-        <w:t xml:space="preserve">Konrad Schewe: </w:t>
-      </w:r>
-      <w:hyperlink r:id="rId9" w:tgtFrame="_blank" w:history="1">
-        <w:r>
-          <w:rPr>
-            <w:rStyle w:val="Hyperlink"/>
-            <w:rFonts w:ascii="Tahoma" w:hAnsi="Tahoma" w:cs="Tahoma"/>
-            <w:color w:val="3A6D99"/>
-            <w:sz w:val="20"/>
-            <w:szCs w:val="20"/>
-            <w:shd w:val="clear" w:color="auto" w:fill="FFFFFF"/>
-            <w:lang w:val="en-US"/>
-          </w:rPr>
-          <w:t>konrad.schewe@outlook.de</w:t>
-        </w:r>
-      </w:hyperlink>
-      <w:r>
-        <w:rPr>
-          <w:lang w:val="en-US"/>
-        </w:rPr>
-        <w:br/>
-      </w:r>
-      <w:r>
-        <w:rPr>
-          <w:lang w:val="en-US"/>
-        </w:rPr>
-        <w:br/>
+      </w:r>
+      <w:r>
+        <w:t>(</w:t>
+      </w:r>
+      <w:r>
+        <w:t>Android Backend, Test-Manager, System Analyst)</w:t>
       </w:r>
     </w:p>
     <w:p>
       <w:pPr>
         <w:rPr>
+          <w:color w:val="0563C1" w:themeColor="hyperlink"/>
+          <w:u w:val="single"/>
           <w:lang w:val="en-US"/>
         </w:rPr>
       </w:pPr>
       <w:r>
+        <w:rPr>
+          <w:noProof/>
+        </w:rPr>
         <w:drawing>
-          <wp:anchor distT="0" distB="0" distL="114300" distR="114300" simplePos="0" relativeHeight="251658240" behindDoc="0" locked="0" layoutInCell="1" allowOverlap="1" wp14:anchorId="3787AD29" wp14:editId="6664E1D2">
+          <wp:anchor distT="0" distB="0" distL="114300" distR="114300" simplePos="0" relativeHeight="251658240" behindDoc="0" locked="0" layoutInCell="1" allowOverlap="1" wp14:anchorId="3787AD29" wp14:editId="2484D1B4">
             <wp:simplePos x="0" y="0"/>
             <wp:positionH relativeFrom="page">
-              <wp:posOffset>2724150</wp:posOffset>
+              <wp:align>right</wp:align>
             </wp:positionH>
             <wp:positionV relativeFrom="paragraph">
-              <wp:posOffset>650240</wp:posOffset>
+              <wp:posOffset>580390</wp:posOffset>
             </wp:positionV>
             <wp:extent cx="4876165" cy="5167862"/>
             <wp:effectExtent l="0" t="0" r="635" b="0"/>
@@ -200,7 +231,7 @@
                     <pic:cNvPicPr/>
                   </pic:nvPicPr>
                   <pic:blipFill>
-                    <a:blip r:embed="rId10">
+                    <a:blip r:embed="rId9">
                       <a:extLst>
                         <a:ext uri="{28A0092B-C50C-407E-A947-70E740481C1C}">
                           <a14:useLocalDpi xmlns:a14="http://schemas.microsoft.com/office/drawing/2010/main" val="0"/>
@@ -234,16 +265,140 @@
       </w:r>
       <w:r>
         <w:rPr>
+          <w:lang w:val="en-US"/>
+        </w:rPr>
+        <w:br/>
+        <w:t xml:space="preserve">Konrad Schewe: </w:t>
+      </w:r>
+      <w:hyperlink r:id="rId10" w:tgtFrame="_blank" w:history="1">
+        <w:r>
+          <w:rPr>
+            <w:rStyle w:val="Hyperlink"/>
+            <w:rFonts w:ascii="Tahoma" w:hAnsi="Tahoma" w:cs="Tahoma"/>
+            <w:color w:val="3A6D99"/>
+            <w:sz w:val="20"/>
+            <w:szCs w:val="20"/>
+            <w:shd w:val="clear" w:color="auto" w:fill="FFFFFF"/>
+            <w:lang w:val="en-US"/>
+          </w:rPr>
+          <w:t>konrad.schewe@outlook.de</w:t>
+        </w:r>
+      </w:hyperlink>
+      <w:r>
+        <w:rPr>
+          <w:rStyle w:val="Hyperlink"/>
+          <w:rFonts w:ascii="Tahoma" w:hAnsi="Tahoma" w:cs="Tahoma"/>
+          <w:color w:val="3A6D99"/>
+          <w:sz w:val="20"/>
+          <w:szCs w:val="20"/>
+          <w:shd w:val="clear" w:color="auto" w:fill="FFFFFF"/>
+          <w:lang w:val="en-US"/>
+        </w:rPr>
+        <w:br/>
+      </w:r>
+      <w:r>
+        <w:rPr>
+          <w:lang w:val="en-US"/>
+        </w:rPr>
+        <w:t>(Android Frontend, Backend-API, Co</w:t>
+      </w:r>
+      <w:r>
+        <w:rPr>
+          <w:lang w:val="en-US"/>
+        </w:rPr>
+        <w:t>nfiguration Manager, Software Architect)</w:t>
+      </w:r>
+      <w:r>
+        <w:rPr>
+          <w:lang w:val="en-US"/>
+        </w:rPr>
+        <w:br/>
+      </w:r>
+      <w:r>
+        <w:rPr>
+          <w:lang w:val="en-US"/>
+        </w:rPr>
+        <w:br/>
+      </w:r>
+    </w:p>
+    <w:p>
+      <w:pPr>
+        <w:rPr>
+          <w:lang w:val="en-US"/>
+        </w:rPr>
+      </w:pPr>
+      <w:r>
+        <w:rPr>
           <w:noProof/>
         </w:rPr>
         <w:drawing>
-          <wp:anchor distT="0" distB="0" distL="114300" distR="114300" simplePos="0" relativeHeight="251661312" behindDoc="0" locked="0" layoutInCell="1" allowOverlap="1" wp14:anchorId="04A6215B" wp14:editId="48778969">
+          <wp:anchor distT="0" distB="0" distL="114300" distR="114300" simplePos="0" relativeHeight="251660288" behindDoc="0" locked="0" layoutInCell="1" allowOverlap="1" wp14:anchorId="18A32E66" wp14:editId="2A9115F5">
+            <wp:simplePos x="0" y="0"/>
+            <wp:positionH relativeFrom="column">
+              <wp:posOffset>3091815</wp:posOffset>
+            </wp:positionH>
+            <wp:positionV relativeFrom="paragraph">
+              <wp:posOffset>4768215</wp:posOffset>
+            </wp:positionV>
+            <wp:extent cx="3494971" cy="2004060"/>
+            <wp:effectExtent l="0" t="0" r="0" b="0"/>
+            <wp:wrapNone/>
+            <wp:docPr id="1" name="Picture 1"/>
+            <wp:cNvGraphicFramePr>
+              <a:graphicFrameLocks xmlns:a="http://schemas.openxmlformats.org/drawingml/2006/main" noChangeAspect="1"/>
+            </wp:cNvGraphicFramePr>
+            <a:graphic xmlns:a="http://schemas.openxmlformats.org/drawingml/2006/main">
+              <a:graphicData uri="http://schemas.openxmlformats.org/drawingml/2006/picture">
+                <pic:pic xmlns:pic="http://schemas.openxmlformats.org/drawingml/2006/picture">
+                  <pic:nvPicPr>
+                    <pic:cNvPr id="1" name=""/>
+                    <pic:cNvPicPr/>
+                  </pic:nvPicPr>
+                  <pic:blipFill>
+                    <a:blip r:embed="rId11" cstate="print">
+                      <a:extLst>
+                        <a:ext uri="{28A0092B-C50C-407E-A947-70E740481C1C}">
+                          <a14:useLocalDpi xmlns:a14="http://schemas.microsoft.com/office/drawing/2010/main" val="0"/>
+                        </a:ext>
+                      </a:extLst>
+                    </a:blip>
+                    <a:stretch>
+                      <a:fillRect/>
+                    </a:stretch>
+                  </pic:blipFill>
+                  <pic:spPr>
+                    <a:xfrm>
+                      <a:off x="0" y="0"/>
+                      <a:ext cx="3494971" cy="2004060"/>
+                    </a:xfrm>
+                    <a:prstGeom prst="rect">
+                      <a:avLst/>
+                    </a:prstGeom>
+                  </pic:spPr>
+                </pic:pic>
+              </a:graphicData>
+            </a:graphic>
+            <wp14:sizeRelH relativeFrom="margin">
+              <wp14:pctWidth>0</wp14:pctWidth>
+            </wp14:sizeRelH>
+            <wp14:sizeRelV relativeFrom="margin">
+              <wp14:pctHeight>0</wp14:pctHeight>
+            </wp14:sizeRelV>
+          </wp:anchor>
+        </w:drawing>
+      </w:r>
+      <w:r>
+        <w:rPr>
+          <w:noProof/>
+        </w:rPr>
+        <w:drawing>
+          <wp:anchor distT="0" distB="0" distL="114300" distR="114300" simplePos="0" relativeHeight="251661312" behindDoc="0" locked="0" layoutInCell="1" allowOverlap="1" wp14:anchorId="04A6215B" wp14:editId="41D7E903">
             <wp:simplePos x="0" y="0"/>
             <wp:positionH relativeFrom="margin">
-              <wp:posOffset>-798195</wp:posOffset>
+              <wp:posOffset>-823595</wp:posOffset>
             </wp:positionH>
             <wp:positionV relativeFrom="paragraph">
-              <wp:posOffset>6009005</wp:posOffset>
+              <wp:posOffset>4993005</wp:posOffset>
             </wp:positionV>
             <wp:extent cx="3881120" cy="1730932"/>
             <wp:effectExtent l="0" t="0" r="5080" b="3175"/>
@@ -260,7 +415,7 @@
                     <pic:cNvPicPr/>
                   </pic:nvPicPr>
                   <pic:blipFill>
-                    <a:blip r:embed="rId11">
+                    <a:blip r:embed="rId12">
                       <a:extLst>
                         <a:ext uri="{28A0092B-C50C-407E-A947-70E740481C1C}">
                           <a14:useLocalDpi xmlns:a14="http://schemas.microsoft.com/office/drawing/2010/main" val="0"/>
@@ -275,66 +430,6 @@
                     <a:xfrm>
                       <a:off x="0" y="0"/>
                       <a:ext cx="3881120" cy="1730932"/>
-                    </a:xfrm>
-                    <a:prstGeom prst="rect">
-                      <a:avLst/>
-                    </a:prstGeom>
-                  </pic:spPr>
-                </pic:pic>
-              </a:graphicData>
-            </a:graphic>
-            <wp14:sizeRelH relativeFrom="margin">
-              <wp14:pctWidth>0</wp14:pctWidth>
-            </wp14:sizeRelH>
-            <wp14:sizeRelV relativeFrom="margin">
-              <wp14:pctHeight>0</wp14:pctHeight>
-            </wp14:sizeRelV>
-          </wp:anchor>
-        </w:drawing>
-      </w:r>
-      <w:r>
-        <w:rPr>
-          <w:noProof/>
-        </w:rPr>
-        <w:drawing>
-          <wp:anchor distT="0" distB="0" distL="114300" distR="114300" simplePos="0" relativeHeight="251660288" behindDoc="0" locked="0" layoutInCell="1" allowOverlap="1" wp14:anchorId="18A32E66" wp14:editId="39A60192">
-            <wp:simplePos x="0" y="0"/>
-            <wp:positionH relativeFrom="column">
-              <wp:posOffset>3155315</wp:posOffset>
-            </wp:positionH>
-            <wp:positionV relativeFrom="paragraph">
-              <wp:posOffset>5854065</wp:posOffset>
-            </wp:positionV>
-            <wp:extent cx="3494971" cy="2004060"/>
-            <wp:effectExtent l="0" t="0" r="0" b="0"/>
-            <wp:wrapNone/>
-            <wp:docPr id="1" name="Picture 1"/>
-            <wp:cNvGraphicFramePr>
-              <a:graphicFrameLocks xmlns:a="http://schemas.openxmlformats.org/drawingml/2006/main" noChangeAspect="1"/>
-            </wp:cNvGraphicFramePr>
-            <a:graphic xmlns:a="http://schemas.openxmlformats.org/drawingml/2006/main">
-              <a:graphicData uri="http://schemas.openxmlformats.org/drawingml/2006/picture">
-                <pic:pic xmlns:pic="http://schemas.openxmlformats.org/drawingml/2006/picture">
-                  <pic:nvPicPr>
-                    <pic:cNvPr id="1" name=""/>
-                    <pic:cNvPicPr/>
-                  </pic:nvPicPr>
-                  <pic:blipFill>
-                    <a:blip r:embed="rId12" cstate="print">
-                      <a:extLst>
-                        <a:ext uri="{28A0092B-C50C-407E-A947-70E740481C1C}">
-                          <a14:useLocalDpi xmlns:a14="http://schemas.microsoft.com/office/drawing/2010/main" val="0"/>
-                        </a:ext>
-                      </a:extLst>
-                    </a:blip>
-                    <a:stretch>
-                      <a:fillRect/>
-                    </a:stretch>
-                  </pic:blipFill>
-                  <pic:spPr>
-                    <a:xfrm>
-                      <a:off x="0" y="0"/>
-                      <a:ext cx="3494971" cy="2004060"/>
                     </a:xfrm>
                     <a:prstGeom prst="rect">
                       <a:avLst/>
@@ -536,6 +631,7 @@
     <w:lsdException w:name="HTML Sample" w:semiHidden="1" w:unhideWhenUsed="1"/>
     <w:lsdException w:name="HTML Typewriter" w:semiHidden="1" w:unhideWhenUsed="1"/>
     <w:lsdException w:name="HTML Variable" w:semiHidden="1" w:unhideWhenUsed="1"/>
+    <w:lsdException w:name="Normal Table" w:semiHidden="1" w:unhideWhenUsed="1"/>
     <w:lsdException w:name="annotation subject" w:semiHidden="1" w:unhideWhenUsed="1"/>
     <w:lsdException w:name="No List" w:semiHidden="1" w:unhideWhenUsed="1"/>
     <w:lsdException w:name="Outline List 1" w:semiHidden="1" w:unhideWhenUsed="1"/>
@@ -582,8 +678,10 @@
     <w:lsdException w:name="Table Subtle 2" w:semiHidden="1" w:unhideWhenUsed="1"/>
     <w:lsdException w:name="Table Web 1" w:semiHidden="1" w:unhideWhenUsed="1"/>
     <w:lsdException w:name="Table Web 2" w:semiHidden="1" w:unhideWhenUsed="1"/>
+    <w:lsdException w:name="Table Web 3" w:semiHidden="1" w:unhideWhenUsed="1"/>
     <w:lsdException w:name="Balloon Text" w:semiHidden="1" w:unhideWhenUsed="1"/>
     <w:lsdException w:name="Table Grid" w:uiPriority="39"/>
+    <w:lsdException w:name="Table Theme" w:semiHidden="1" w:unhideWhenUsed="1"/>
     <w:lsdException w:name="Placeholder Text" w:semiHidden="1"/>
     <w:lsdException w:name="No Spacing" w:uiPriority="1" w:qFormat="1"/>
     <w:lsdException w:name="Light Shading" w:uiPriority="60"/>

</xml_diff>

<commit_message>
update handout with new OUCD and add blanco version
</commit_message>
<xml_diff>
--- a/FinalsHandout.docx
+++ b/FinalsHandout.docx
@@ -25,6 +25,7 @@
       </w:pPr>
       <w:r>
         <w:rPr>
+          <w:noProof/>
           <w:lang w:val="en-US"/>
         </w:rPr>
         <w:drawing>
@@ -221,21 +222,21 @@
       </w:pPr>
       <w:r>
         <w:rPr>
-          <w:noProof/>
+          <w:lang w:val="en-US"/>
         </w:rPr>
         <w:drawing>
-          <wp:anchor distT="0" distB="0" distL="114300" distR="114300" simplePos="0" relativeHeight="251658240" behindDoc="0" locked="0" layoutInCell="1" allowOverlap="1" wp14:anchorId="3787AD29" wp14:editId="09F6BB54">
+          <wp:anchor distT="0" distB="0" distL="114300" distR="114300" simplePos="0" relativeHeight="251663360" behindDoc="0" locked="0" layoutInCell="1" allowOverlap="1" wp14:anchorId="641652B1" wp14:editId="5DEA9132">
             <wp:simplePos x="0" y="0"/>
             <wp:positionH relativeFrom="page">
-              <wp:posOffset>2740660</wp:posOffset>
+              <wp:posOffset>2903220</wp:posOffset>
             </wp:positionH>
             <wp:positionV relativeFrom="paragraph">
-              <wp:posOffset>593090</wp:posOffset>
+              <wp:posOffset>601412</wp:posOffset>
             </wp:positionV>
-            <wp:extent cx="4876165" cy="5167862"/>
-            <wp:effectExtent l="0" t="0" r="635" b="0"/>
+            <wp:extent cx="4726305" cy="5136835"/>
+            <wp:effectExtent l="0" t="0" r="0" b="6985"/>
             <wp:wrapNone/>
-            <wp:docPr id="4" name="Picture 4"/>
+            <wp:docPr id="7" name="Picture 7"/>
             <wp:cNvGraphicFramePr>
               <a:graphicFrameLocks xmlns:a="http://schemas.openxmlformats.org/drawingml/2006/main" noChangeAspect="1"/>
             </wp:cNvGraphicFramePr>
@@ -261,7 +262,7 @@
                   <pic:spPr>
                     <a:xfrm>
                       <a:off x="0" y="0"/>
-                      <a:ext cx="4876165" cy="5167862"/>
+                      <a:ext cx="4734940" cy="5146220"/>
                     </a:xfrm>
                     <a:prstGeom prst="rect">
                       <a:avLst/>

</xml_diff>